<commit_message>
Revising tables with htmlTable
up to Table 5 Sediment budget with storms measured at Quarry analysis
</commit_message>
<xml_diff>
--- a/Manuscript/DRAFT-Fagaalu_Sediment_Yield_2015_tables-9_17_15.docx
+++ b/Manuscript/DRAFT-Fagaalu_Sediment_Yield_2015_tables-9_17_15.docx
@@ -8412,6 +8412,7 @@
             <w:tcW w:w="864" w:type="dxa"/>
             <w:tcBorders>
               <w:top w:val="single" w:sz="12" w:space="0" w:color="auto"/>
+              <w:bottom w:val="single" w:sz="4" w:space="0" w:color="auto"/>
             </w:tcBorders>
           </w:tcPr>
           <w:p>
@@ -8433,7 +8434,7 @@
               <w:rPr>
                 <w:b/>
               </w:rPr>
-              <w:t xml:space="preserve"> (mm)</w:t>
+              <w:t xml:space="preserve"> </w:t>
             </w:r>
           </w:p>
         </w:tc>
@@ -8548,6 +8549,7 @@
           <w:tcPr>
             <w:tcW w:w="864" w:type="dxa"/>
             <w:tcBorders>
+              <w:top w:val="single" w:sz="4" w:space="0" w:color="auto"/>
               <w:bottom w:val="single" w:sz="4" w:space="0" w:color="auto"/>
             </w:tcBorders>
           </w:tcPr>
@@ -8558,6 +8560,12 @@
                 <w:b/>
               </w:rPr>
             </w:pPr>
+            <w:r>
+              <w:rPr>
+                <w:b/>
+              </w:rPr>
+              <w:t>mm</w:t>
+            </w:r>
           </w:p>
         </w:tc>
         <w:tc>
@@ -10403,7 +10411,10 @@
     </w:tbl>
     <w:p/>
     <w:p/>
-    <w:p/>
+    <w:p>
+      <w:bookmarkStart w:id="4" w:name="_GoBack"/>
+      <w:bookmarkEnd w:id="4"/>
+    </w:p>
     <w:p/>
     <w:tbl>
       <w:tblPr>
@@ -12523,13 +12534,13 @@
               <w:rPr>
                 <w:rStyle w:val="CommentReference"/>
               </w:rPr>
-              <w:commentReference w:id="4"/>
+              <w:commentReference w:id="5"/>
             </w:r>
             <w:r>
               <w:rPr>
                 <w:rStyle w:val="CommentReference"/>
               </w:rPr>
-              <w:commentReference w:id="5"/>
+              <w:commentReference w:id="6"/>
             </w:r>
           </w:p>
         </w:tc>
@@ -13906,13 +13917,12 @@
           </w:tcPr>
           <w:p>
             <w:r>
+              <w:lastRenderedPageBreak/>
               <w:t xml:space="preserve">Table 8. </w:t>
             </w:r>
             <w:r>
               <w:t xml:space="preserve">Annual </w:t>
             </w:r>
-            <w:bookmarkStart w:id="6" w:name="_GoBack"/>
-            <w:bookmarkEnd w:id="6"/>
             <w:r>
               <w:t>Specific Suspended Sediment Yield (sSSY) from steep, volcanic islands in the tropical Pacific.</w:t>
             </w:r>
@@ -16272,6 +16282,7 @@
           </w:tcPr>
           <w:p>
             <w:r>
+              <w:lastRenderedPageBreak/>
               <w:t xml:space="preserve">Table </w:t>
             </w:r>
             <w:r>
@@ -21424,7 +21435,6 @@
           </w:tcPr>
           <w:p>
             <w:r>
-              <w:lastRenderedPageBreak/>
               <w:t>03/23/2013</w:t>
             </w:r>
           </w:p>
@@ -21727,6 +21737,7 @@
           </w:tcPr>
           <w:p>
             <w:r>
+              <w:lastRenderedPageBreak/>
               <w:t>04/17/2013</w:t>
             </w:r>
           </w:p>
@@ -27195,7 +27206,6 @@
           </w:tcPr>
           <w:p>
             <w:r>
-              <w:lastRenderedPageBreak/>
               <w:t>04/18/2014</w:t>
             </w:r>
           </w:p>
@@ -27498,6 +27508,7 @@
           </w:tcPr>
           <w:p>
             <w:r>
+              <w:lastRenderedPageBreak/>
               <w:t>04/25/2014</w:t>
             </w:r>
           </w:p>
@@ -32874,7 +32885,7 @@
       </w:r>
     </w:p>
   </w:comment>
-  <w:comment w:id="4" w:author="Trent Biggs" w:date="2015-08-31T13:27:00Z" w:initials="TB">
+  <w:comment w:id="5" w:author="Trent Biggs" w:date="2015-08-31T13:27:00Z" w:initials="TB">
     <w:p>
       <w:pPr>
         <w:pStyle w:val="CommentText"/>
@@ -32890,7 +32901,7 @@
       </w:r>
     </w:p>
   </w:comment>
-  <w:comment w:id="5" w:author="Alex Messina" w:date="2015-09-15T01:28:00Z" w:initials="AM">
+  <w:comment w:id="6" w:author="Alex Messina" w:date="2015-09-15T01:28:00Z" w:initials="AM">
     <w:p>
       <w:pPr>
         <w:pStyle w:val="CommentText"/>
@@ -45331,7 +45342,7 @@
 </file>
 
 <file path=customXml/itemProps1.xml><?xml version="1.0" encoding="utf-8"?>
-<ds:datastoreItem xmlns:ds="http://schemas.openxmlformats.org/officeDocument/2006/customXml" ds:itemID="{070B46A1-D874-451F-B0D2-8392ED8F732D}">
+<ds:datastoreItem xmlns:ds="http://schemas.openxmlformats.org/officeDocument/2006/customXml" ds:itemID="{22998E8E-435B-4688-BA30-A92781A221F4}">
   <ds:schemaRefs>
     <ds:schemaRef ds:uri="http://schemas.openxmlformats.org/officeDocument/2006/bibliography"/>
   </ds:schemaRefs>

</xml_diff>

<commit_message>
Finished tables, now rewriting Manuscript
removed tables from manuscript
</commit_message>
<xml_diff>
--- a/Manuscript/DRAFT-Fagaalu_Sediment_Yield_2015_tables-9_17_15.docx
+++ b/Manuscript/DRAFT-Fagaalu_Sediment_Yield_2015_tables-9_17_15.docx
@@ -10411,10 +10411,7 @@
     </w:tbl>
     <w:p/>
     <w:p/>
-    <w:p>
-      <w:bookmarkStart w:id="4" w:name="_GoBack"/>
-      <w:bookmarkEnd w:id="4"/>
-    </w:p>
+    <w:p/>
     <w:p/>
     <w:tbl>
       <w:tblPr>
@@ -12516,7 +12513,7 @@
               <w:rPr>
                 <w:b/>
               </w:rPr>
-              <w:t>ALL</w:t>
+              <w:t>All Events</w:t>
             </w:r>
             <w:r>
               <w:rPr>
@@ -12526,21 +12523,15 @@
             </w:r>
             <w:r>
               <w:rPr>
-                <w:b/>
-              </w:rPr>
-              <w:t xml:space="preserve">EVENTS </w:t>
-            </w:r>
-            <w:r>
-              <w:rPr>
                 <w:rStyle w:val="CommentReference"/>
               </w:rPr>
+              <w:commentReference w:id="4"/>
+            </w:r>
+            <w:r>
+              <w:rPr>
+                <w:rStyle w:val="CommentReference"/>
+              </w:rPr>
               <w:commentReference w:id="5"/>
-            </w:r>
-            <w:r>
-              <w:rPr>
-                <w:rStyle w:val="CommentReference"/>
-              </w:rPr>
-              <w:commentReference w:id="6"/>
             </w:r>
           </w:p>
         </w:tc>
@@ -13232,7 +13223,15 @@
               <w:rPr>
                 <w:b/>
               </w:rPr>
-              <w:t>sSSY Table 4</w:t>
+              <w:t xml:space="preserve">Events in </w:t>
+            </w:r>
+            <w:bookmarkStart w:id="6" w:name="_GoBack"/>
+            <w:bookmarkEnd w:id="6"/>
+            <w:r>
+              <w:rPr>
+                <w:b/>
+              </w:rPr>
+              <w:t>Table 4</w:t>
             </w:r>
           </w:p>
         </w:tc>
@@ -13255,7 +13254,7 @@
               <w:rPr>
                 <w:b/>
               </w:rPr>
-              <w:t>sSSY ALL</w:t>
+              <w:t>All Events</w:t>
             </w:r>
           </w:p>
         </w:tc>
@@ -32885,7 +32884,7 @@
       </w:r>
     </w:p>
   </w:comment>
-  <w:comment w:id="5" w:author="Trent Biggs" w:date="2015-08-31T13:27:00Z" w:initials="TB">
+  <w:comment w:id="4" w:author="Trent Biggs" w:date="2015-08-31T13:27:00Z" w:initials="TB">
     <w:p>
       <w:pPr>
         <w:pStyle w:val="CommentText"/>
@@ -32901,7 +32900,7 @@
       </w:r>
     </w:p>
   </w:comment>
-  <w:comment w:id="6" w:author="Alex Messina" w:date="2015-09-15T01:28:00Z" w:initials="AM">
+  <w:comment w:id="5" w:author="Alex Messina" w:date="2015-09-15T01:28:00Z" w:initials="AM">
     <w:p>
       <w:pPr>
         <w:pStyle w:val="CommentText"/>
@@ -45342,7 +45341,7 @@
 </file>
 
 <file path=customXml/itemProps1.xml><?xml version="1.0" encoding="utf-8"?>
-<ds:datastoreItem xmlns:ds="http://schemas.openxmlformats.org/officeDocument/2006/customXml" ds:itemID="{22998E8E-435B-4688-BA30-A92781A221F4}">
+<ds:datastoreItem xmlns:ds="http://schemas.openxmlformats.org/officeDocument/2006/customXml" ds:itemID="{C7A95736-F58A-480F-8222-C77318822126}">
   <ds:schemaRefs>
     <ds:schemaRef ds:uri="http://schemas.openxmlformats.org/officeDocument/2006/bibliography"/>
   </ds:schemaRefs>

</xml_diff>